<commit_message>
Bug fixes and added asserts
</commit_message>
<xml_diff>
--- a/UTEST Documentation.docx
+++ b/UTEST Documentation.docx
@@ -878,15 +878,7 @@
       <w:bookmarkStart w:id="6" w:name="AAAAAAAACD"/>
       <w:bookmarkEnd w:id="6"/>
       <w:r>
-        <w:t xml:space="preserve">This function calls the actual function under test and documents the action. Any return value from the function is maintained for assertions. The function execution is also timed and this time is maintained for assertions. This function is used in building test cases or prequel </w:t>
-      </w:r>
-      <w:proofErr w:type="spellStart"/>
-      <w:r>
-        <w:t>functions.It</w:t>
-      </w:r>
-      <w:proofErr w:type="spellEnd"/>
-      <w:r>
-        <w:t xml:space="preserve"> has no return value. </w:t>
+        <w:t xml:space="preserve">This function calls the actual function under test and documents the action. The return value from the function is maintained for assertions. The function execution is also timed and this time is maintained for assertions. This function is used in building test cases or prequel functions. It has no return value. </w:t>
       </w:r>
     </w:p>
     <w:p>
@@ -1006,7 +998,7 @@
         <w:fldChar w:fldCharType="begin"/>
       </w:r>
       <w:r>
-        <w:instrText>xe "UTEST_assert:utest.h"</w:instrText>
+        <w:instrText>xe "UTEST_call:utest.h"</w:instrText>
       </w:r>
       <w:r>
         <w:fldChar w:fldCharType="end"/>
@@ -1015,7 +1007,7 @@
         <w:fldChar w:fldCharType="begin"/>
       </w:r>
       <w:r>
-        <w:instrText>xe "utest.h:UTEST_assert"</w:instrText>
+        <w:instrText>xe "utest.h:UTEST_call"</w:instrText>
       </w:r>
       <w:r>
         <w:fldChar w:fldCharType="end"/>
@@ -1030,29 +1022,26 @@
       </w:r>
       <w:proofErr w:type="spellStart"/>
       <w:r>
-        <w:t>UTEST_assert</w:t>
-      </w:r>
-      <w:proofErr w:type="spellEnd"/>
-      <w:r>
-        <w:t>(</w:t>
-      </w:r>
-      <w:proofErr w:type="spellStart"/>
-      <w:r>
-        <w:t>var</w:t>
-      </w:r>
-      <w:proofErr w:type="spellEnd"/>
-      <w:r>
-        <w:t>,</w:t>
-      </w:r>
-      <w:r>
-        <w:t xml:space="preserve"> exp)</w:t>
-      </w:r>
-    </w:p>
-    <w:p>
-      <w:bookmarkStart w:id="7" w:name="AAAAAAAABS"/>
-      <w:bookmarkEnd w:id="7"/>
-      <w:r>
-        <w:t xml:space="preserve">This function tests and documents an equal assertion. It has no return value. Falseness of the assertion will cause the present test case to fail. </w:t>
+        <w:t>UTEST_void_call</w:t>
+      </w:r>
+      <w:proofErr w:type="spellEnd"/>
+      <w:r>
+        <w:t xml:space="preserve">(fn, </w:t>
+      </w:r>
+      <w:r>
+        <w:rPr>
+          <w:i w:val="0"/>
+          <w:iCs w:val="0"/>
+        </w:rPr>
+        <w:t>...</w:t>
+      </w:r>
+      <w:r>
+        <w:t>)</w:t>
+      </w:r>
+    </w:p>
+    <w:p>
+      <w:r>
+        <w:t xml:space="preserve">This function calls the actual function under test and documents the action. It is used for functions of type void—i.e. that have no return value. The function execution is also timed and this time is maintained for assertions. This function is used in building test cases or prequel functions. It has no return value. </w:t>
       </w:r>
     </w:p>
     <w:p>
@@ -1101,15 +1090,13 @@
             <w:tcW w:w="1837" w:type="dxa"/>
           </w:tcPr>
           <w:p>
-            <w:proofErr w:type="spellStart"/>
             <w:r>
               <w:rPr>
                 <w:i/>
                 <w:iCs/>
               </w:rPr>
-              <w:t>var</w:t>
-            </w:r>
-            <w:proofErr w:type="spellEnd"/>
+              <w:t>fn</w:t>
+            </w:r>
             <w:r>
               <w:t xml:space="preserve"> </w:t>
             </w:r>
@@ -1121,7 +1108,7 @@
           </w:tcPr>
           <w:p>
             <w:r>
-              <w:t xml:space="preserve">The variable to test </w:t>
+              <w:t xml:space="preserve">This is a pointer to the function under test </w:t>
             </w:r>
           </w:p>
         </w:tc>
@@ -1147,7 +1134,7 @@
                 <w:i/>
                 <w:iCs/>
               </w:rPr>
-              <w:t>exp</w:t>
+              <w:t>...</w:t>
             </w:r>
             <w:r>
               <w:t xml:space="preserve"> </w:t>
@@ -1160,7 +1147,7 @@
           </w:tcPr>
           <w:p>
             <w:r>
-              <w:t xml:space="preserve">The expected value to test against </w:t>
+              <w:t xml:space="preserve">A variable-length list of any parameters that the function under test takes </w:t>
             </w:r>
           </w:p>
         </w:tc>
@@ -1174,7 +1161,7 @@
         <w:fldChar w:fldCharType="begin"/>
       </w:r>
       <w:r>
-        <w:instrText>xe "UTEST_assert_between:utest.h"</w:instrText>
+        <w:instrText>xe "UTEST_assert:utest.h"</w:instrText>
       </w:r>
       <w:r>
         <w:fldChar w:fldCharType="end"/>
@@ -1183,7 +1170,7 @@
         <w:fldChar w:fldCharType="begin"/>
       </w:r>
       <w:r>
-        <w:instrText>xe "utest.h:UTEST_assert_between"</w:instrText>
+        <w:instrText>xe "utest.h:UTEST_assert"</w:instrText>
       </w:r>
       <w:r>
         <w:fldChar w:fldCharType="end"/>
@@ -1198,7 +1185,7 @@
       </w:r>
       <w:proofErr w:type="spellStart"/>
       <w:r>
-        <w:t>UTEST_assert_between</w:t>
+        <w:t>UTEST_assert</w:t>
       </w:r>
       <w:proofErr w:type="spellEnd"/>
       <w:r>
@@ -1210,17 +1197,17 @@
       </w:r>
       <w:proofErr w:type="spellEnd"/>
       <w:r>
-        <w:t xml:space="preserve">, min, </w:t>
-      </w:r>
-      <w:r>
-        <w:t>max)</w:t>
-      </w:r>
-    </w:p>
-    <w:p>
-      <w:bookmarkStart w:id="8" w:name="AAAAAAAABT"/>
-      <w:bookmarkEnd w:id="8"/>
-      <w:r>
-        <w:t xml:space="preserve">This function tests and documents the assertion that the variable is between the two values. It has no return value. Falseness of the assertion will cause the present test case to fail. </w:t>
+        <w:t>,</w:t>
+      </w:r>
+      <w:r>
+        <w:t xml:space="preserve"> exp)</w:t>
+      </w:r>
+    </w:p>
+    <w:p>
+      <w:bookmarkStart w:id="7" w:name="AAAAAAAABS"/>
+      <w:bookmarkEnd w:id="7"/>
+      <w:r>
+        <w:t xml:space="preserve">This function tests and documents an equal assertion. It has no return value. Falseness of the assertion will cause the present test case to fail. </w:t>
       </w:r>
     </w:p>
     <w:p>
@@ -1315,7 +1302,7 @@
                 <w:i/>
                 <w:iCs/>
               </w:rPr>
-              <w:t>min</w:t>
+              <w:t>exp</w:t>
             </w:r>
             <w:r>
               <w:t xml:space="preserve"> </w:t>
@@ -1328,46 +1315,7 @@
           </w:tcPr>
           <w:p>
             <w:r>
-              <w:t xml:space="preserve">The lower-range value to test against </w:t>
-            </w:r>
-          </w:p>
-        </w:tc>
-      </w:tr>
-      <w:tr>
-        <w:tc>
-          <w:tcPr>
-            <w:tcW w:w="798" w:type="dxa"/>
-          </w:tcPr>
-          <w:p>
-            <w:r>
-              <w:t>in</w:t>
-            </w:r>
-          </w:p>
-        </w:tc>
-        <w:tc>
-          <w:tcPr>
-            <w:tcW w:w="1837" w:type="dxa"/>
-          </w:tcPr>
-          <w:p>
-            <w:r>
-              <w:rPr>
-                <w:i/>
-                <w:iCs/>
-              </w:rPr>
-              <w:t>max</w:t>
-            </w:r>
-            <w:r>
-              <w:t xml:space="preserve"> </w:t>
-            </w:r>
-          </w:p>
-        </w:tc>
-        <w:tc>
-          <w:tcPr>
-            <w:tcW w:w="5687" w:type="dxa"/>
-          </w:tcPr>
-          <w:p>
-            <w:r>
-              <w:t xml:space="preserve">The upper-range value to test against </w:t>
+              <w:t xml:space="preserve">The expected value to test against </w:t>
             </w:r>
           </w:p>
         </w:tc>
@@ -1381,7 +1329,7 @@
         <w:fldChar w:fldCharType="begin"/>
       </w:r>
       <w:r>
-        <w:instrText>xe "UTEST_assert_called:utest.h"</w:instrText>
+        <w:instrText>xe "UTEST_assert_between:utest.h"</w:instrText>
       </w:r>
       <w:r>
         <w:fldChar w:fldCharType="end"/>
@@ -1390,7 +1338,7 @@
         <w:fldChar w:fldCharType="begin"/>
       </w:r>
       <w:r>
-        <w:instrText>xe "utest.h:UTEST_assert_called"</w:instrText>
+        <w:instrText>xe "utest.h:UTEST_assert_between"</w:instrText>
       </w:r>
       <w:r>
         <w:fldChar w:fldCharType="end"/>
@@ -1405,21 +1353,29 @@
       </w:r>
       <w:proofErr w:type="spellStart"/>
       <w:r>
-        <w:t>UTEST_assert_called</w:t>
+        <w:t>UTEST_assert_between</w:t>
       </w:r>
       <w:proofErr w:type="spellEnd"/>
       <w:r>
         <w:t>(</w:t>
       </w:r>
-      <w:r>
-        <w:t>x)</w:t>
-      </w:r>
-    </w:p>
-    <w:p>
-      <w:bookmarkStart w:id="9" w:name="AAAAAAAABU"/>
-      <w:bookmarkEnd w:id="9"/>
-      <w:r>
-        <w:t xml:space="preserve">This function tests and documents the assertion that the specified subroutine was called by the FUT. It has no return value. Falseness of the assertion will cause the present test case to fail. </w:t>
+      <w:proofErr w:type="spellStart"/>
+      <w:r>
+        <w:t>var</w:t>
+      </w:r>
+      <w:proofErr w:type="spellEnd"/>
+      <w:r>
+        <w:t xml:space="preserve">, min, </w:t>
+      </w:r>
+      <w:r>
+        <w:t>max)</w:t>
+      </w:r>
+    </w:p>
+    <w:p>
+      <w:bookmarkStart w:id="8" w:name="AAAAAAAABT"/>
+      <w:bookmarkEnd w:id="8"/>
+      <w:r>
+        <w:t xml:space="preserve">This function tests and documents the assertion that the variable is between the two values. It has no return value. Falseness of the assertion will cause the present test case to fail. </w:t>
       </w:r>
     </w:p>
     <w:p>
@@ -1459,6 +1415,7 @@
           </w:tcPr>
           <w:p>
             <w:r>
+              <w:lastRenderedPageBreak/>
               <w:t>in</w:t>
             </w:r>
           </w:p>
@@ -1468,13 +1425,15 @@
             <w:tcW w:w="1837" w:type="dxa"/>
           </w:tcPr>
           <w:p>
+            <w:proofErr w:type="spellStart"/>
             <w:r>
               <w:rPr>
                 <w:i/>
                 <w:iCs/>
               </w:rPr>
-              <w:t>x</w:t>
-            </w:r>
+              <w:t>var</w:t>
+            </w:r>
+            <w:proofErr w:type="spellEnd"/>
             <w:r>
               <w:t xml:space="preserve"> </w:t>
             </w:r>
@@ -1486,11 +1445,85 @@
           </w:tcPr>
           <w:p>
             <w:r>
-              <w:t xml:space="preserve">This is a pointer to the subroutine to be checked for </w:t>
-            </w:r>
-            <w:r>
-              <w:lastRenderedPageBreak/>
-              <w:t xml:space="preserve">execution </w:t>
+              <w:t xml:space="preserve">The variable to test </w:t>
+            </w:r>
+          </w:p>
+        </w:tc>
+      </w:tr>
+      <w:tr>
+        <w:tc>
+          <w:tcPr>
+            <w:tcW w:w="798" w:type="dxa"/>
+          </w:tcPr>
+          <w:p>
+            <w:r>
+              <w:t>in</w:t>
+            </w:r>
+          </w:p>
+        </w:tc>
+        <w:tc>
+          <w:tcPr>
+            <w:tcW w:w="1837" w:type="dxa"/>
+          </w:tcPr>
+          <w:p>
+            <w:r>
+              <w:rPr>
+                <w:i/>
+                <w:iCs/>
+              </w:rPr>
+              <w:t>min</w:t>
+            </w:r>
+            <w:r>
+              <w:t xml:space="preserve"> </w:t>
+            </w:r>
+          </w:p>
+        </w:tc>
+        <w:tc>
+          <w:tcPr>
+            <w:tcW w:w="5687" w:type="dxa"/>
+          </w:tcPr>
+          <w:p>
+            <w:r>
+              <w:t xml:space="preserve">The lower-range value to test against </w:t>
+            </w:r>
+          </w:p>
+        </w:tc>
+      </w:tr>
+      <w:tr>
+        <w:tc>
+          <w:tcPr>
+            <w:tcW w:w="798" w:type="dxa"/>
+          </w:tcPr>
+          <w:p>
+            <w:r>
+              <w:t>in</w:t>
+            </w:r>
+          </w:p>
+        </w:tc>
+        <w:tc>
+          <w:tcPr>
+            <w:tcW w:w="1837" w:type="dxa"/>
+          </w:tcPr>
+          <w:p>
+            <w:r>
+              <w:rPr>
+                <w:i/>
+                <w:iCs/>
+              </w:rPr>
+              <w:t>max</w:t>
+            </w:r>
+            <w:r>
+              <w:t xml:space="preserve"> </w:t>
+            </w:r>
+          </w:p>
+        </w:tc>
+        <w:tc>
+          <w:tcPr>
+            <w:tcW w:w="5687" w:type="dxa"/>
+          </w:tcPr>
+          <w:p>
+            <w:r>
+              <w:t xml:space="preserve">The upper-range value to test against </w:t>
             </w:r>
           </w:p>
         </w:tc>
@@ -1501,11 +1534,10 @@
         <w:pStyle w:val="Heading4"/>
       </w:pPr>
       <w:r>
-        <w:lastRenderedPageBreak/>
         <w:fldChar w:fldCharType="begin"/>
       </w:r>
       <w:r>
-        <w:instrText>xe "UTEST_assert_less:utest.h"</w:instrText>
+        <w:instrText>xe "UTEST_assert_called:utest.h"</w:instrText>
       </w:r>
       <w:r>
         <w:fldChar w:fldCharType="end"/>
@@ -1514,7 +1546,7 @@
         <w:fldChar w:fldCharType="begin"/>
       </w:r>
       <w:r>
-        <w:instrText>xe "utest.h:UTEST_assert_less"</w:instrText>
+        <w:instrText>xe "utest.h:UTEST_assert_called"</w:instrText>
       </w:r>
       <w:r>
         <w:fldChar w:fldCharType="end"/>
@@ -1529,29 +1561,21 @@
       </w:r>
       <w:proofErr w:type="spellStart"/>
       <w:r>
-        <w:t>UTEST_assert_less</w:t>
+        <w:t>UTEST_assert_called</w:t>
       </w:r>
       <w:proofErr w:type="spellEnd"/>
       <w:r>
         <w:t>(</w:t>
       </w:r>
-      <w:proofErr w:type="spellStart"/>
-      <w:r>
-        <w:t>var</w:t>
-      </w:r>
-      <w:proofErr w:type="spellEnd"/>
-      <w:r>
-        <w:t xml:space="preserve">, </w:t>
-      </w:r>
-      <w:r>
-        <w:t>exp)</w:t>
-      </w:r>
-    </w:p>
-    <w:p>
-      <w:bookmarkStart w:id="10" w:name="AAAAAAAABV"/>
-      <w:bookmarkEnd w:id="10"/>
-      <w:r>
-        <w:t xml:space="preserve">This function tests and documents the assertion that the variable &lt; expected value. It has no return value. Falseness of the assertion will cause the present test case to fail. </w:t>
+      <w:r>
+        <w:t>x)</w:t>
+      </w:r>
+    </w:p>
+    <w:p>
+      <w:bookmarkStart w:id="9" w:name="AAAAAAAABU"/>
+      <w:bookmarkEnd w:id="9"/>
+      <w:r>
+        <w:t xml:space="preserve">This function tests and documents the assertion that the specified subroutine was called by the FUT. It has no return value. Falseness of the assertion will cause the present test case to fail. </w:t>
       </w:r>
     </w:p>
     <w:p>
@@ -1600,15 +1624,13 @@
             <w:tcW w:w="1837" w:type="dxa"/>
           </w:tcPr>
           <w:p>
-            <w:proofErr w:type="spellStart"/>
             <w:r>
               <w:rPr>
                 <w:i/>
                 <w:iCs/>
               </w:rPr>
-              <w:t>var</w:t>
-            </w:r>
-            <w:proofErr w:type="spellEnd"/>
+              <w:t>x</w:t>
+            </w:r>
             <w:r>
               <w:t xml:space="preserve"> </w:t>
             </w:r>
@@ -1620,46 +1642,7 @@
           </w:tcPr>
           <w:p>
             <w:r>
-              <w:t xml:space="preserve">The variable to test </w:t>
-            </w:r>
-          </w:p>
-        </w:tc>
-      </w:tr>
-      <w:tr>
-        <w:tc>
-          <w:tcPr>
-            <w:tcW w:w="798" w:type="dxa"/>
-          </w:tcPr>
-          <w:p>
-            <w:r>
-              <w:t>in</w:t>
-            </w:r>
-          </w:p>
-        </w:tc>
-        <w:tc>
-          <w:tcPr>
-            <w:tcW w:w="1837" w:type="dxa"/>
-          </w:tcPr>
-          <w:p>
-            <w:r>
-              <w:rPr>
-                <w:i/>
-                <w:iCs/>
-              </w:rPr>
-              <w:t>exp</w:t>
-            </w:r>
-            <w:r>
-              <w:t xml:space="preserve"> </w:t>
-            </w:r>
-          </w:p>
-        </w:tc>
-        <w:tc>
-          <w:tcPr>
-            <w:tcW w:w="5687" w:type="dxa"/>
-          </w:tcPr>
-          <w:p>
-            <w:r>
-              <w:t xml:space="preserve">The expected value to test against </w:t>
+              <w:t xml:space="preserve">This is a pointer to the subroutine to be checked for execution </w:t>
             </w:r>
           </w:p>
         </w:tc>
@@ -1673,7 +1656,7 @@
         <w:fldChar w:fldCharType="begin"/>
       </w:r>
       <w:r>
-        <w:instrText>xe "UTEST_assert_more:utest.h"</w:instrText>
+        <w:instrText>xe "UTEST_assert_less:utest.h"</w:instrText>
       </w:r>
       <w:r>
         <w:fldChar w:fldCharType="end"/>
@@ -1682,7 +1665,7 @@
         <w:fldChar w:fldCharType="begin"/>
       </w:r>
       <w:r>
-        <w:instrText>xe "utest.h:UTEST_assert_more"</w:instrText>
+        <w:instrText>xe "utest.h:UTEST_assert_less"</w:instrText>
       </w:r>
       <w:r>
         <w:fldChar w:fldCharType="end"/>
@@ -1697,7 +1680,7 @@
       </w:r>
       <w:proofErr w:type="spellStart"/>
       <w:r>
-        <w:t>UTEST_assert_more</w:t>
+        <w:t>UTEST_assert_less</w:t>
       </w:r>
       <w:proofErr w:type="spellEnd"/>
       <w:r>
@@ -1709,20 +1692,17 @@
       </w:r>
       <w:proofErr w:type="spellEnd"/>
       <w:r>
-        <w:t>,</w:t>
-      </w:r>
-      <w:r>
-        <w:t xml:space="preserve"> </w:t>
+        <w:t xml:space="preserve">, </w:t>
       </w:r>
       <w:r>
         <w:t>exp)</w:t>
       </w:r>
     </w:p>
     <w:p>
-      <w:bookmarkStart w:id="11" w:name="AAAAAAAABW"/>
-      <w:bookmarkEnd w:id="11"/>
-      <w:r>
-        <w:t xml:space="preserve">This function tests and documents the assertion that the variable &gt; expected value. It has no return value. Falseness of the assertion will cause the present test case to fail. </w:t>
+      <w:bookmarkStart w:id="10" w:name="AAAAAAAABV"/>
+      <w:bookmarkEnd w:id="10"/>
+      <w:r>
+        <w:t xml:space="preserve">This function tests and documents the assertion that the variable &lt; expected value. It has no return value. Falseness of the assertion will cause the present test case to fail. </w:t>
       </w:r>
     </w:p>
     <w:p>
@@ -1844,7 +1824,7 @@
         <w:fldChar w:fldCharType="begin"/>
       </w:r>
       <w:r>
-        <w:instrText>xe "UTEST_assert_not_equal:utest.h"</w:instrText>
+        <w:instrText>xe "UTEST_assert_more:utest.h"</w:instrText>
       </w:r>
       <w:r>
         <w:fldChar w:fldCharType="end"/>
@@ -1853,7 +1833,7 @@
         <w:fldChar w:fldCharType="begin"/>
       </w:r>
       <w:r>
-        <w:instrText>xe "utest.h:UTEST_assert_not_equal"</w:instrText>
+        <w:instrText>xe "utest.h:UTEST_assert_more"</w:instrText>
       </w:r>
       <w:r>
         <w:fldChar w:fldCharType="end"/>
@@ -1868,7 +1848,7 @@
       </w:r>
       <w:proofErr w:type="spellStart"/>
       <w:r>
-        <w:t>UTEST_assert_not_equal</w:t>
+        <w:t>UTEST_assert_more</w:t>
       </w:r>
       <w:proofErr w:type="spellEnd"/>
       <w:r>
@@ -1880,17 +1860,20 @@
       </w:r>
       <w:proofErr w:type="spellEnd"/>
       <w:r>
-        <w:t xml:space="preserve">, </w:t>
+        <w:t>,</w:t>
+      </w:r>
+      <w:r>
+        <w:t xml:space="preserve"> </w:t>
       </w:r>
       <w:r>
         <w:t>exp)</w:t>
       </w:r>
     </w:p>
     <w:p>
-      <w:bookmarkStart w:id="12" w:name="AAAAAAAABX"/>
-      <w:bookmarkEnd w:id="12"/>
-      <w:r>
-        <w:t xml:space="preserve">This function tests and documents a not-equal assertion. It has no return value. Falseness of the assertion will cause the present test case to fail. </w:t>
+      <w:bookmarkStart w:id="11" w:name="AAAAAAAABW"/>
+      <w:bookmarkEnd w:id="11"/>
+      <w:r>
+        <w:t xml:space="preserve">This function tests and documents the assertion that the variable &gt; expected value. It has no return value. Falseness of the assertion will cause the present test case to fail. </w:t>
       </w:r>
     </w:p>
     <w:p>
@@ -2012,7 +1995,7 @@
         <w:fldChar w:fldCharType="begin"/>
       </w:r>
       <w:r>
-        <w:instrText>xe "UTEST_assert_return:utest.h"</w:instrText>
+        <w:instrText>xe "UTEST_assert_not_equal:utest.h"</w:instrText>
       </w:r>
       <w:r>
         <w:fldChar w:fldCharType="end"/>
@@ -2021,7 +2004,7 @@
         <w:fldChar w:fldCharType="begin"/>
       </w:r>
       <w:r>
-        <w:instrText>xe "utest.h:UTEST_assert_return"</w:instrText>
+        <w:instrText>xe "utest.h:UTEST_assert_not_equal"</w:instrText>
       </w:r>
       <w:r>
         <w:fldChar w:fldCharType="end"/>
@@ -2036,21 +2019,29 @@
       </w:r>
       <w:proofErr w:type="spellStart"/>
       <w:r>
-        <w:t>UTEST_assert_return</w:t>
+        <w:t>UTEST_assert_not_equal</w:t>
       </w:r>
       <w:proofErr w:type="spellEnd"/>
       <w:r>
         <w:t>(</w:t>
       </w:r>
+      <w:proofErr w:type="spellStart"/>
+      <w:r>
+        <w:t>var</w:t>
+      </w:r>
+      <w:proofErr w:type="spellEnd"/>
+      <w:r>
+        <w:t xml:space="preserve">, </w:t>
+      </w:r>
       <w:r>
         <w:t>exp)</w:t>
       </w:r>
     </w:p>
     <w:p>
-      <w:bookmarkStart w:id="13" w:name="AAAAAAAABY"/>
-      <w:bookmarkEnd w:id="13"/>
-      <w:r>
-        <w:t xml:space="preserve">This function tests and documents an equal assertion against the return value of the function under test. It has no return value. Falseness of the assertion will cause the present test case to fail. </w:t>
+      <w:bookmarkStart w:id="12" w:name="AAAAAAAABX"/>
+      <w:bookmarkEnd w:id="12"/>
+      <w:r>
+        <w:t xml:space="preserve">This function tests and documents a not-equal assertion. It has no return value. Falseness of the assertion will cause the present test case to fail. </w:t>
       </w:r>
     </w:p>
     <w:p>
@@ -2099,13 +2090,15 @@
             <w:tcW w:w="1837" w:type="dxa"/>
           </w:tcPr>
           <w:p>
+            <w:proofErr w:type="spellStart"/>
             <w:r>
               <w:rPr>
                 <w:i/>
                 <w:iCs/>
               </w:rPr>
-              <w:t>exp</w:t>
-            </w:r>
+              <w:t>var</w:t>
+            </w:r>
+            <w:proofErr w:type="spellEnd"/>
             <w:r>
               <w:t xml:space="preserve"> </w:t>
             </w:r>
@@ -2117,6 +2110,45 @@
           </w:tcPr>
           <w:p>
             <w:r>
+              <w:t xml:space="preserve">The variable to test </w:t>
+            </w:r>
+          </w:p>
+        </w:tc>
+      </w:tr>
+      <w:tr>
+        <w:tc>
+          <w:tcPr>
+            <w:tcW w:w="798" w:type="dxa"/>
+          </w:tcPr>
+          <w:p>
+            <w:r>
+              <w:t>in</w:t>
+            </w:r>
+          </w:p>
+        </w:tc>
+        <w:tc>
+          <w:tcPr>
+            <w:tcW w:w="1837" w:type="dxa"/>
+          </w:tcPr>
+          <w:p>
+            <w:r>
+              <w:rPr>
+                <w:i/>
+                <w:iCs/>
+              </w:rPr>
+              <w:t>exp</w:t>
+            </w:r>
+            <w:r>
+              <w:t xml:space="preserve"> </w:t>
+            </w:r>
+          </w:p>
+        </w:tc>
+        <w:tc>
+          <w:tcPr>
+            <w:tcW w:w="5687" w:type="dxa"/>
+          </w:tcPr>
+          <w:p>
+            <w:r>
               <w:t xml:space="preserve">The expected value to test against </w:t>
             </w:r>
           </w:p>
@@ -2131,7 +2163,7 @@
         <w:fldChar w:fldCharType="begin"/>
       </w:r>
       <w:r>
-        <w:instrText>xe "UTEST_assert_time:utest.h"</w:instrText>
+        <w:instrText>xe "UTEST_assert_return:utest.h"</w:instrText>
       </w:r>
       <w:r>
         <w:fldChar w:fldCharType="end"/>
@@ -2140,7 +2172,7 @@
         <w:fldChar w:fldCharType="begin"/>
       </w:r>
       <w:r>
-        <w:instrText>xe "utest.h:UTEST_assert_time"</w:instrText>
+        <w:instrText>xe "utest.h:UTEST_assert_return"</w:instrText>
       </w:r>
       <w:r>
         <w:fldChar w:fldCharType="end"/>
@@ -2155,26 +2187,21 @@
       </w:r>
       <w:proofErr w:type="spellStart"/>
       <w:r>
-        <w:t>UTEST_assert_time</w:t>
-      </w:r>
-      <w:proofErr w:type="spellEnd"/>
-      <w:r>
-        <w:t xml:space="preserve">(x, </w:t>
-      </w:r>
-      <w:proofErr w:type="spellStart"/>
-      <w:r>
-        <w:t>tol</w:t>
-      </w:r>
-      <w:proofErr w:type="spellEnd"/>
-      <w:r>
-        <w:t>)</w:t>
-      </w:r>
-    </w:p>
-    <w:p>
-      <w:bookmarkStart w:id="14" w:name="AAAAAAAABZ"/>
-      <w:bookmarkEnd w:id="14"/>
-      <w:r>
-        <w:t xml:space="preserve">This function tests and documents the assertion that the execution time of the function under test is a certain expected time within a certain tolerance. It has no return value. Falseness of the assertion will cause the present test case to fail. </w:t>
+        <w:t>UTEST_assert_return</w:t>
+      </w:r>
+      <w:proofErr w:type="spellEnd"/>
+      <w:r>
+        <w:t>(</w:t>
+      </w:r>
+      <w:r>
+        <w:t>exp)</w:t>
+      </w:r>
+    </w:p>
+    <w:p>
+      <w:bookmarkStart w:id="13" w:name="AAAAAAAABY"/>
+      <w:bookmarkEnd w:id="13"/>
+      <w:r>
+        <w:t xml:space="preserve">This function tests and documents an equal assertion against the return value of the function under test. It has no return value. Falseness of the assertion will cause the present test case to fail. </w:t>
       </w:r>
     </w:p>
     <w:p>
@@ -2228,7 +2255,7 @@
                 <w:i/>
                 <w:iCs/>
               </w:rPr>
-              <w:t>x</w:t>
+              <w:t>exp</w:t>
             </w:r>
             <w:r>
               <w:t xml:space="preserve"> </w:t>
@@ -2241,48 +2268,7 @@
           </w:tcPr>
           <w:p>
             <w:r>
-              <w:t xml:space="preserve">The expected execution time of the FUT in microseconds (us) </w:t>
-            </w:r>
-          </w:p>
-        </w:tc>
-      </w:tr>
-      <w:tr>
-        <w:tc>
-          <w:tcPr>
-            <w:tcW w:w="798" w:type="dxa"/>
-          </w:tcPr>
-          <w:p>
-            <w:r>
-              <w:t>in</w:t>
-            </w:r>
-          </w:p>
-        </w:tc>
-        <w:tc>
-          <w:tcPr>
-            <w:tcW w:w="1837" w:type="dxa"/>
-          </w:tcPr>
-          <w:p>
-            <w:proofErr w:type="spellStart"/>
-            <w:r>
-              <w:rPr>
-                <w:i/>
-                <w:iCs/>
-              </w:rPr>
-              <w:t>tol</w:t>
-            </w:r>
-            <w:proofErr w:type="spellEnd"/>
-            <w:r>
-              <w:t xml:space="preserve"> </w:t>
-            </w:r>
-          </w:p>
-        </w:tc>
-        <w:tc>
-          <w:tcPr>
-            <w:tcW w:w="5687" w:type="dxa"/>
-          </w:tcPr>
-          <w:p>
-            <w:r>
-              <w:t xml:space="preserve">The +/- tolerance of the expected value in microseconds (us) </w:t>
+              <w:t xml:space="preserve">The expected value to test against </w:t>
             </w:r>
           </w:p>
         </w:tc>
@@ -2296,7 +2282,7 @@
         <w:fldChar w:fldCharType="begin"/>
       </w:r>
       <w:r>
-        <w:instrText>xe "UTEST_assert_time_beats:utest.h"</w:instrText>
+        <w:instrText>xe "UTEST_assert_time:utest.h"</w:instrText>
       </w:r>
       <w:r>
         <w:fldChar w:fldCharType="end"/>
@@ -2305,7 +2291,7 @@
         <w:fldChar w:fldCharType="begin"/>
       </w:r>
       <w:r>
-        <w:instrText>xe "utest.h:UTEST_assert_time_beats"</w:instrText>
+        <w:instrText>xe "utest.h:UTEST_assert_time"</w:instrText>
       </w:r>
       <w:r>
         <w:fldChar w:fldCharType="end"/>
@@ -2320,21 +2306,26 @@
       </w:r>
       <w:proofErr w:type="spellStart"/>
       <w:r>
-        <w:t>UTEST_assert_time_beats</w:t>
-      </w:r>
-      <w:proofErr w:type="spellEnd"/>
-      <w:r>
-        <w:t>(</w:t>
-      </w:r>
-      <w:r>
-        <w:t>x)</w:t>
-      </w:r>
-    </w:p>
-    <w:p>
-      <w:bookmarkStart w:id="15" w:name="AAAAAAAACA"/>
-      <w:bookmarkEnd w:id="15"/>
-      <w:r>
-        <w:t xml:space="preserve">This function tests and documents the assertion that the execution time of the function under test takes less time than a certain expected time. It has no return value. Falseness of the assertion will cause the present test case to fail. </w:t>
+        <w:t>UTEST_assert_time</w:t>
+      </w:r>
+      <w:proofErr w:type="spellEnd"/>
+      <w:r>
+        <w:t xml:space="preserve">(x, </w:t>
+      </w:r>
+      <w:proofErr w:type="spellStart"/>
+      <w:r>
+        <w:t>tol</w:t>
+      </w:r>
+      <w:proofErr w:type="spellEnd"/>
+      <w:r>
+        <w:t>)</w:t>
+      </w:r>
+    </w:p>
+    <w:p>
+      <w:bookmarkStart w:id="14" w:name="AAAAAAAABZ"/>
+      <w:bookmarkEnd w:id="14"/>
+      <w:r>
+        <w:t xml:space="preserve">This function tests and documents the assertion that the execution time of the function under test is a certain expected time within a certain tolerance. It has no return value. Falseness of the assertion will cause the present test case to fail. </w:t>
       </w:r>
     </w:p>
     <w:p>
@@ -2401,7 +2392,48 @@
           </w:tcPr>
           <w:p>
             <w:r>
-              <w:t xml:space="preserve">The maximum expected execution time of the FUT in microseconds (us) </w:t>
+              <w:t xml:space="preserve">The expected execution time of the FUT in microseconds (us) </w:t>
+            </w:r>
+          </w:p>
+        </w:tc>
+      </w:tr>
+      <w:tr>
+        <w:tc>
+          <w:tcPr>
+            <w:tcW w:w="798" w:type="dxa"/>
+          </w:tcPr>
+          <w:p>
+            <w:r>
+              <w:t>in</w:t>
+            </w:r>
+          </w:p>
+        </w:tc>
+        <w:tc>
+          <w:tcPr>
+            <w:tcW w:w="1837" w:type="dxa"/>
+          </w:tcPr>
+          <w:p>
+            <w:proofErr w:type="spellStart"/>
+            <w:r>
+              <w:rPr>
+                <w:i/>
+                <w:iCs/>
+              </w:rPr>
+              <w:t>tol</w:t>
+            </w:r>
+            <w:proofErr w:type="spellEnd"/>
+            <w:r>
+              <w:t xml:space="preserve"> </w:t>
+            </w:r>
+          </w:p>
+        </w:tc>
+        <w:tc>
+          <w:tcPr>
+            <w:tcW w:w="5687" w:type="dxa"/>
+          </w:tcPr>
+          <w:p>
+            <w:r>
+              <w:t xml:space="preserve">The +/- tolerance of the expected value in microseconds (us) </w:t>
             </w:r>
           </w:p>
         </w:tc>
@@ -2412,10 +2444,11 @@
         <w:pStyle w:val="Heading4"/>
       </w:pPr>
       <w:r>
+        <w:lastRenderedPageBreak/>
         <w:fldChar w:fldCharType="begin"/>
       </w:r>
       <w:r>
-        <w:instrText>xe "UTEST_assert_time_exceeds:utest.h"</w:instrText>
+        <w:instrText>xe "UTEST_assert_time_beats:utest.h"</w:instrText>
       </w:r>
       <w:r>
         <w:fldChar w:fldCharType="end"/>
@@ -2424,7 +2457,7 @@
         <w:fldChar w:fldCharType="begin"/>
       </w:r>
       <w:r>
-        <w:instrText>xe "utest.h:UTEST_assert_time_exceeds"</w:instrText>
+        <w:instrText>xe "utest.h:UTEST_assert_time_beats"</w:instrText>
       </w:r>
       <w:r>
         <w:fldChar w:fldCharType="end"/>
@@ -2439,7 +2472,7 @@
       </w:r>
       <w:proofErr w:type="spellStart"/>
       <w:r>
-        <w:t>UTEST_assert_time_exceeds</w:t>
+        <w:t>UTEST_assert_time_beats</w:t>
       </w:r>
       <w:proofErr w:type="spellEnd"/>
       <w:r>
@@ -2450,10 +2483,10 @@
       </w:r>
     </w:p>
     <w:p>
-      <w:bookmarkStart w:id="16" w:name="AAAAAAAACB"/>
-      <w:bookmarkEnd w:id="16"/>
-      <w:r>
-        <w:t xml:space="preserve">This function tests and documents the assertion that the execution time of the function under test takes longer than a certain expected time. It has no return value. Falseness of the assertion will cause the present test case to fail. </w:t>
+      <w:bookmarkStart w:id="15" w:name="AAAAAAAACA"/>
+      <w:bookmarkEnd w:id="15"/>
+      <w:r>
+        <w:t xml:space="preserve">This function tests and documents the assertion that the execution time of the function under test takes less time than a certain expected time. It has no return value. Falseness of the assertion will cause the present test case to fail. </w:t>
       </w:r>
     </w:p>
     <w:p>
@@ -2520,7 +2553,7 @@
           </w:tcPr>
           <w:p>
             <w:r>
-              <w:t xml:space="preserve">The minimum expected execution time of the FUT in microseconds (us) </w:t>
+              <w:t xml:space="preserve">The maximum expected execution time of the FUT in microseconds (us) </w:t>
             </w:r>
           </w:p>
         </w:tc>
@@ -2528,21 +2561,13 @@
     </w:tbl>
     <w:p>
       <w:pPr>
-        <w:pStyle w:val="Heading2"/>
-      </w:pPr>
-      <w:r>
-        <w:t>Test Performance</w:t>
-      </w:r>
-    </w:p>
-    <w:p>
-      <w:pPr>
         <w:pStyle w:val="Heading4"/>
       </w:pPr>
       <w:r>
         <w:fldChar w:fldCharType="begin"/>
       </w:r>
       <w:r>
-        <w:instrText>xe "UTEST_init:utest.h"</w:instrText>
+        <w:instrText>xe "UTEST_assert_time_exceeds:utest.h"</w:instrText>
       </w:r>
       <w:r>
         <w:fldChar w:fldCharType="end"/>
@@ -2551,7 +2576,7 @@
         <w:fldChar w:fldCharType="begin"/>
       </w:r>
       <w:r>
-        <w:instrText>xe "utest.h:UTEST_init"</w:instrText>
+        <w:instrText>xe "utest.h:UTEST_assert_time_exceeds"</w:instrText>
       </w:r>
       <w:r>
         <w:fldChar w:fldCharType="end"/>
@@ -2566,131 +2591,21 @@
       </w:r>
       <w:proofErr w:type="spellStart"/>
       <w:r>
-        <w:t>UTEST_init</w:t>
-      </w:r>
-      <w:proofErr w:type="spellEnd"/>
-      <w:r>
-        <w:t>()</w:t>
-      </w:r>
-    </w:p>
-    <w:p>
-      <w:bookmarkStart w:id="17" w:name="AAAAAAAACF"/>
-      <w:bookmarkEnd w:id="17"/>
-      <w:r>
-        <w:t xml:space="preserve">This function must be called before any tests are configured or run. It takes care of platform and test variable initialization. It takes no parameters and has no return value. </w:t>
-      </w:r>
-    </w:p>
-    <w:bookmarkStart w:id="18" w:name="AAAAAAAACG"/>
-    <w:bookmarkEnd w:id="18"/>
-    <w:p>
-      <w:pPr>
-        <w:pStyle w:val="Heading4"/>
-      </w:pPr>
-      <w:r>
-        <w:fldChar w:fldCharType="begin"/>
-      </w:r>
-      <w:r>
-        <w:instrText>xe "UTEST_perform_all:utest.h"</w:instrText>
-      </w:r>
-      <w:r>
-        <w:fldChar w:fldCharType="end"/>
-      </w:r>
-      <w:r>
-        <w:fldChar w:fldCharType="begin"/>
-      </w:r>
-      <w:r>
-        <w:instrText>xe "utest.h:UTEST_perform_all"</w:instrText>
-      </w:r>
-      <w:r>
-        <w:fldChar w:fldCharType="end"/>
-      </w:r>
-      <w:proofErr w:type="gramStart"/>
-      <w:r>
-        <w:t>void</w:t>
-      </w:r>
-      <w:proofErr w:type="gramEnd"/>
-      <w:r>
-        <w:t xml:space="preserve"> </w:t>
-      </w:r>
-      <w:proofErr w:type="spellStart"/>
-      <w:r>
-        <w:t>UTEST_perform_all</w:t>
-      </w:r>
-      <w:proofErr w:type="spellEnd"/>
-      <w:r>
-        <w:t>()</w:t>
-      </w:r>
-    </w:p>
-    <w:p>
-      <w:bookmarkStart w:id="19" w:name="AAAAAAAACJ"/>
-      <w:bookmarkEnd w:id="19"/>
-      <w:r>
-        <w:t xml:space="preserve">This function executes all the test sets and their </w:t>
-      </w:r>
-      <w:proofErr w:type="spellStart"/>
-      <w:r>
-        <w:t>consituent</w:t>
-      </w:r>
-      <w:proofErr w:type="spellEnd"/>
-      <w:r>
-        <w:t xml:space="preserve"> test cases. It has no parameter or return value. </w:t>
-      </w:r>
-    </w:p>
-    <w:p>
-      <w:pPr>
-        <w:pStyle w:val="Heading4"/>
-      </w:pPr>
-      <w:r>
-        <w:fldChar w:fldCharType="begin"/>
-      </w:r>
-      <w:r>
-        <w:instrText>xe "UTEST_perform_case:utest.h"</w:instrText>
-      </w:r>
-      <w:r>
-        <w:fldChar w:fldCharType="end"/>
-      </w:r>
-      <w:r>
-        <w:fldChar w:fldCharType="begin"/>
-      </w:r>
-      <w:r>
-        <w:instrText>xe "utest.h:UTEST_perform_case"</w:instrText>
-      </w:r>
-      <w:r>
-        <w:fldChar w:fldCharType="end"/>
-      </w:r>
-      <w:proofErr w:type="gramStart"/>
-      <w:r>
-        <w:t>void</w:t>
-      </w:r>
-      <w:proofErr w:type="gramEnd"/>
-      <w:r>
-        <w:t xml:space="preserve"> </w:t>
-      </w:r>
-      <w:proofErr w:type="spellStart"/>
-      <w:r>
-        <w:t>UTEST</w:t>
-      </w:r>
-      <w:r>
-        <w:t>_perform_case</w:t>
+        <w:t>UTEST_assert_time_exceeds</w:t>
       </w:r>
       <w:proofErr w:type="spellEnd"/>
       <w:r>
         <w:t>(</w:t>
       </w:r>
-      <w:proofErr w:type="spellStart"/>
-      <w:r>
-        <w:t>testcase</w:t>
-      </w:r>
-      <w:proofErr w:type="spellEnd"/>
-      <w:r>
-        <w:t>)</w:t>
-      </w:r>
-    </w:p>
-    <w:p>
-      <w:bookmarkStart w:id="20" w:name="AAAAAAAACK"/>
-      <w:bookmarkEnd w:id="20"/>
-      <w:r>
-        <w:t xml:space="preserve">This function may be used to run a single test case. Only the before-each function of the parent test set will be run. It has no return value. </w:t>
+      <w:r>
+        <w:t>x)</w:t>
+      </w:r>
+    </w:p>
+    <w:p>
+      <w:bookmarkStart w:id="16" w:name="AAAAAAAACB"/>
+      <w:bookmarkEnd w:id="16"/>
+      <w:r>
+        <w:t xml:space="preserve">This function tests and documents the assertion that the execution time of the function under test takes longer than a certain expected time. It has no return value. Falseness of the assertion will cause the present test case to fail. </w:t>
       </w:r>
     </w:p>
     <w:p>
@@ -2739,15 +2654,13 @@
             <w:tcW w:w="1837" w:type="dxa"/>
           </w:tcPr>
           <w:p>
-            <w:proofErr w:type="spellStart"/>
             <w:r>
               <w:rPr>
                 <w:i/>
                 <w:iCs/>
               </w:rPr>
-              <w:t>testcase</w:t>
-            </w:r>
-            <w:proofErr w:type="spellEnd"/>
+              <w:t>x</w:t>
+            </w:r>
             <w:r>
               <w:t xml:space="preserve"> </w:t>
             </w:r>
@@ -2759,7 +2672,7 @@
           </w:tcPr>
           <w:p>
             <w:r>
-              <w:t xml:space="preserve">The overall index of the test case to perform </w:t>
+              <w:t xml:space="preserve">The minimum expected execution time of the FUT in microseconds (us) </w:t>
             </w:r>
           </w:p>
         </w:tc>
@@ -2767,13 +2680,21 @@
     </w:tbl>
     <w:p>
       <w:pPr>
+        <w:pStyle w:val="Heading2"/>
+      </w:pPr>
+      <w:r>
+        <w:t>Test Performance</w:t>
+      </w:r>
+    </w:p>
+    <w:p>
+      <w:pPr>
         <w:pStyle w:val="Heading4"/>
       </w:pPr>
       <w:r>
         <w:fldChar w:fldCharType="begin"/>
       </w:r>
       <w:r>
-        <w:instrText>xe "UTEST_perform_set:utest.h"</w:instrText>
+        <w:instrText>xe "UTEST_init:utest.h"</w:instrText>
       </w:r>
       <w:r>
         <w:fldChar w:fldCharType="end"/>
@@ -2782,7 +2703,7 @@
         <w:fldChar w:fldCharType="begin"/>
       </w:r>
       <w:r>
-        <w:instrText>xe "utest.h:UTEST_perform_set"</w:instrText>
+        <w:instrText>xe "utest.h:UTEST_init"</w:instrText>
       </w:r>
       <w:r>
         <w:fldChar w:fldCharType="end"/>
@@ -2797,15 +2718,120 @@
       </w:r>
       <w:proofErr w:type="spellStart"/>
       <w:r>
-        <w:t>UTEST_perform_set</w:t>
-      </w:r>
-      <w:proofErr w:type="spellEnd"/>
-      <w:r>
-        <w:t xml:space="preserve">( </w:t>
-      </w:r>
-      <w:proofErr w:type="spellStart"/>
-      <w:r>
-        <w:t>testset</w:t>
+        <w:t>UTEST_init</w:t>
+      </w:r>
+      <w:proofErr w:type="spellEnd"/>
+      <w:r>
+        <w:t>()</w:t>
+      </w:r>
+    </w:p>
+    <w:p>
+      <w:bookmarkStart w:id="17" w:name="AAAAAAAACF"/>
+      <w:bookmarkEnd w:id="17"/>
+      <w:r>
+        <w:t xml:space="preserve">This function must be called before any tests are configured or run. It takes care of platform and test variable initialization. It takes no parameters and has no return value. </w:t>
+      </w:r>
+    </w:p>
+    <w:bookmarkStart w:id="18" w:name="AAAAAAAACG"/>
+    <w:bookmarkEnd w:id="18"/>
+    <w:p>
+      <w:pPr>
+        <w:pStyle w:val="Heading4"/>
+      </w:pPr>
+      <w:r>
+        <w:fldChar w:fldCharType="begin"/>
+      </w:r>
+      <w:r>
+        <w:instrText>xe "UTEST_perform_all:utest.h"</w:instrText>
+      </w:r>
+      <w:r>
+        <w:fldChar w:fldCharType="end"/>
+      </w:r>
+      <w:r>
+        <w:fldChar w:fldCharType="begin"/>
+      </w:r>
+      <w:r>
+        <w:instrText>xe "utest.h:UTEST_perform_all"</w:instrText>
+      </w:r>
+      <w:r>
+        <w:fldChar w:fldCharType="end"/>
+      </w:r>
+      <w:proofErr w:type="gramStart"/>
+      <w:r>
+        <w:t>void</w:t>
+      </w:r>
+      <w:proofErr w:type="gramEnd"/>
+      <w:r>
+        <w:t xml:space="preserve"> </w:t>
+      </w:r>
+      <w:proofErr w:type="spellStart"/>
+      <w:r>
+        <w:t>UTEST_perform_all</w:t>
+      </w:r>
+      <w:proofErr w:type="spellEnd"/>
+      <w:r>
+        <w:t>()</w:t>
+      </w:r>
+    </w:p>
+    <w:p>
+      <w:bookmarkStart w:id="19" w:name="AAAAAAAACJ"/>
+      <w:bookmarkEnd w:id="19"/>
+      <w:r>
+        <w:t xml:space="preserve">This function executes all the test sets and their </w:t>
+      </w:r>
+      <w:proofErr w:type="spellStart"/>
+      <w:r>
+        <w:t>consituent</w:t>
+      </w:r>
+      <w:proofErr w:type="spellEnd"/>
+      <w:r>
+        <w:t xml:space="preserve"> test cases. It has no parameter or return value. </w:t>
+      </w:r>
+    </w:p>
+    <w:p>
+      <w:pPr>
+        <w:pStyle w:val="Heading4"/>
+      </w:pPr>
+      <w:r>
+        <w:fldChar w:fldCharType="begin"/>
+      </w:r>
+      <w:r>
+        <w:instrText>xe "UTEST_perform_case:utest.h"</w:instrText>
+      </w:r>
+      <w:r>
+        <w:fldChar w:fldCharType="end"/>
+      </w:r>
+      <w:r>
+        <w:fldChar w:fldCharType="begin"/>
+      </w:r>
+      <w:r>
+        <w:instrText>xe "utest.h:UTEST_perform_case"</w:instrText>
+      </w:r>
+      <w:r>
+        <w:fldChar w:fldCharType="end"/>
+      </w:r>
+      <w:proofErr w:type="gramStart"/>
+      <w:r>
+        <w:t>void</w:t>
+      </w:r>
+      <w:proofErr w:type="gramEnd"/>
+      <w:r>
+        <w:t xml:space="preserve"> </w:t>
+      </w:r>
+      <w:proofErr w:type="spellStart"/>
+      <w:r>
+        <w:t>UTEST</w:t>
+      </w:r>
+      <w:r>
+        <w:t>_perform_case</w:t>
+      </w:r>
+      <w:proofErr w:type="spellEnd"/>
+      <w:r>
+        <w:t>(</w:t>
+      </w:r>
+      <w:proofErr w:type="spellStart"/>
+      <w:r>
+        <w:t>testcase</w:t>
       </w:r>
       <w:proofErr w:type="spellEnd"/>
       <w:r>
@@ -2813,10 +2839,10 @@
       </w:r>
     </w:p>
     <w:p>
-      <w:bookmarkStart w:id="21" w:name="AAAAAAAACL"/>
-      <w:bookmarkEnd w:id="21"/>
-      <w:r>
-        <w:t xml:space="preserve">This function may be used to run a single test set. It has no return value. </w:t>
+      <w:bookmarkStart w:id="20" w:name="AAAAAAAACK"/>
+      <w:bookmarkEnd w:id="20"/>
+      <w:r>
+        <w:t xml:space="preserve">This function may be used to run a single test case. Only the before-each function of the parent test set will be run. It has no return value. </w:t>
       </w:r>
     </w:p>
     <w:p>
@@ -2871,7 +2897,7 @@
                 <w:i/>
                 <w:iCs/>
               </w:rPr>
-              <w:t>testset</w:t>
+              <w:t>testcase</w:t>
             </w:r>
             <w:proofErr w:type="spellEnd"/>
             <w:r>
@@ -2885,7 +2911,7 @@
           </w:tcPr>
           <w:p>
             <w:r>
-              <w:t xml:space="preserve">The index of the test set to perform </w:t>
+              <w:t xml:space="preserve">The overall index of the test case to perform </w:t>
             </w:r>
           </w:p>
         </w:tc>
@@ -2893,21 +2919,13 @@
     </w:tbl>
     <w:p>
       <w:pPr>
-        <w:pStyle w:val="Heading2"/>
-      </w:pPr>
-      <w:r>
-        <w:t>Reporting</w:t>
-      </w:r>
-    </w:p>
-    <w:p>
-      <w:pPr>
         <w:pStyle w:val="Heading4"/>
       </w:pPr>
       <w:r>
         <w:fldChar w:fldCharType="begin"/>
       </w:r>
       <w:r>
-        <w:instrText>xe "UTEST_puts:utest.h"</w:instrText>
+        <w:instrText>xe "UTEST_perform_set:utest.h"</w:instrText>
       </w:r>
       <w:r>
         <w:fldChar w:fldCharType="end"/>
@@ -2916,7 +2934,7 @@
         <w:fldChar w:fldCharType="begin"/>
       </w:r>
       <w:r>
-        <w:instrText>xe "utest.h:UTEST_puts"</w:instrText>
+        <w:instrText>xe "utest.h:UTEST_perform_set"</w:instrText>
       </w:r>
       <w:r>
         <w:fldChar w:fldCharType="end"/>
@@ -2931,15 +2949,15 @@
       </w:r>
       <w:proofErr w:type="spellStart"/>
       <w:r>
-        <w:t>UTEST_puts</w:t>
-      </w:r>
-      <w:proofErr w:type="spellEnd"/>
-      <w:r>
-        <w:t>(</w:t>
-      </w:r>
-      <w:proofErr w:type="spellStart"/>
-      <w:r>
-        <w:t>str</w:t>
+        <w:t>UTEST_perform_set</w:t>
+      </w:r>
+      <w:proofErr w:type="spellEnd"/>
+      <w:r>
+        <w:t xml:space="preserve">( </w:t>
+      </w:r>
+      <w:proofErr w:type="spellStart"/>
+      <w:r>
+        <w:t>testset</w:t>
       </w:r>
       <w:proofErr w:type="spellEnd"/>
       <w:r>
@@ -2947,10 +2965,10 @@
       </w:r>
     </w:p>
     <w:p>
-      <w:bookmarkStart w:id="22" w:name="AAAAAAAACM"/>
-      <w:bookmarkEnd w:id="22"/>
-      <w:r>
-        <w:t xml:space="preserve">This function is the put string function that outputs the given null-terminated string to the standard test output. It has no return value. </w:t>
+      <w:bookmarkStart w:id="21" w:name="AAAAAAAACL"/>
+      <w:bookmarkEnd w:id="21"/>
+      <w:r>
+        <w:t xml:space="preserve">This function may be used to run a single test set. It has no return value. </w:t>
       </w:r>
     </w:p>
     <w:p>
@@ -3005,7 +3023,7 @@
                 <w:i/>
                 <w:iCs/>
               </w:rPr>
-              <w:t>str</w:t>
+              <w:t>testset</w:t>
             </w:r>
             <w:proofErr w:type="spellEnd"/>
             <w:r>
@@ -3019,7 +3037,7 @@
           </w:tcPr>
           <w:p>
             <w:r>
-              <w:t xml:space="preserve">A pointer to a null-terminated character array </w:t>
+              <w:t xml:space="preserve">The index of the test set to perform </w:t>
             </w:r>
           </w:p>
         </w:tc>
@@ -3027,13 +3045,21 @@
     </w:tbl>
     <w:p>
       <w:pPr>
+        <w:pStyle w:val="Heading2"/>
+      </w:pPr>
+      <w:r>
+        <w:t>Reporting</w:t>
+      </w:r>
+    </w:p>
+    <w:p>
+      <w:pPr>
         <w:pStyle w:val="Heading4"/>
       </w:pPr>
       <w:r>
         <w:fldChar w:fldCharType="begin"/>
       </w:r>
       <w:r>
-        <w:instrText>xe "UTEST_ref:utest.h"</w:instrText>
+        <w:instrText>xe "UTEST_puts:utest.h"</w:instrText>
       </w:r>
       <w:r>
         <w:fldChar w:fldCharType="end"/>
@@ -3042,7 +3068,7 @@
         <w:fldChar w:fldCharType="begin"/>
       </w:r>
       <w:r>
-        <w:instrText>xe "utest.h:UTEST_ref"</w:instrText>
+        <w:instrText>xe "utest.h:UTEST_puts"</w:instrText>
       </w:r>
       <w:r>
         <w:fldChar w:fldCharType="end"/>
@@ -3057,21 +3083,26 @@
       </w:r>
       <w:proofErr w:type="spellStart"/>
       <w:r>
-        <w:t>UTEST_ref</w:t>
+        <w:t>UTEST_puts</w:t>
       </w:r>
       <w:proofErr w:type="spellEnd"/>
       <w:r>
         <w:t>(</w:t>
       </w:r>
-      <w:r>
-        <w:t>x)</w:t>
-      </w:r>
-    </w:p>
-    <w:p>
-      <w:bookmarkStart w:id="23" w:name="AAAAAAAACN"/>
-      <w:bookmarkEnd w:id="23"/>
-      <w:r>
-        <w:t xml:space="preserve">This function outputs a reference number that may be associated with the subsequent test assertion. This function is used in building test cases or prequel functions. It has no return value. </w:t>
+      <w:proofErr w:type="spellStart"/>
+      <w:r>
+        <w:t>str</w:t>
+      </w:r>
+      <w:proofErr w:type="spellEnd"/>
+      <w:r>
+        <w:t>)</w:t>
+      </w:r>
+    </w:p>
+    <w:p>
+      <w:bookmarkStart w:id="22" w:name="AAAAAAAACM"/>
+      <w:bookmarkEnd w:id="22"/>
+      <w:r>
+        <w:t xml:space="preserve">This function is the put string function that outputs the given null-terminated string to the standard test output. It has no return value. </w:t>
       </w:r>
     </w:p>
     <w:p>
@@ -3120,13 +3151,15 @@
             <w:tcW w:w="1837" w:type="dxa"/>
           </w:tcPr>
           <w:p>
+            <w:proofErr w:type="spellStart"/>
             <w:r>
               <w:rPr>
                 <w:i/>
                 <w:iCs/>
               </w:rPr>
-              <w:t>x</w:t>
-            </w:r>
+              <w:t>str</w:t>
+            </w:r>
+            <w:proofErr w:type="spellEnd"/>
             <w:r>
               <w:t xml:space="preserve"> </w:t>
             </w:r>
@@ -3138,14 +3171,12 @@
           </w:tcPr>
           <w:p>
             <w:r>
-              <w:t xml:space="preserve">The numeric requirement reference to output </w:t>
+              <w:t xml:space="preserve">A pointer to a null-terminated character array </w:t>
             </w:r>
           </w:p>
         </w:tc>
       </w:tr>
     </w:tbl>
-    <w:bookmarkStart w:id="24" w:name="AAAAAAAACP"/>
-    <w:bookmarkEnd w:id="24"/>
     <w:p>
       <w:pPr>
         <w:pStyle w:val="Heading4"/>
@@ -3154,7 +3185,7 @@
         <w:fldChar w:fldCharType="begin"/>
       </w:r>
       <w:r>
-        <w:instrText>xe "UTEST_benchmark:utest.h"</w:instrText>
+        <w:instrText>xe "UTEST_ref:utest.h"</w:instrText>
       </w:r>
       <w:r>
         <w:fldChar w:fldCharType="end"/>
@@ -3163,7 +3194,7 @@
         <w:fldChar w:fldCharType="begin"/>
       </w:r>
       <w:r>
-        <w:instrText>xe "utest.h:UTEST_benchmark"</w:instrText>
+        <w:instrText>xe "utest.h:UTEST_ref"</w:instrText>
       </w:r>
       <w:r>
         <w:fldChar w:fldCharType="end"/>
@@ -3178,440 +3209,21 @@
       </w:r>
       <w:proofErr w:type="spellStart"/>
       <w:r>
-        <w:t>UTEST_benchmark</w:t>
-      </w:r>
-      <w:proofErr w:type="spellEnd"/>
-      <w:r>
-        <w:t>()</w:t>
-      </w:r>
-    </w:p>
-    <w:p>
-      <w:bookmarkStart w:id="25" w:name="AAAAAAAACC"/>
-      <w:bookmarkEnd w:id="25"/>
-      <w:r>
-        <w:t xml:space="preserve">This function document the execution time of the </w:t>
-      </w:r>
-      <w:proofErr w:type="spellStart"/>
-      <w:r>
-        <w:t>preceeding</w:t>
-      </w:r>
-      <w:proofErr w:type="spellEnd"/>
-      <w:r>
-        <w:t xml:space="preserve"> FUT. It has no parameters or return value. </w:t>
-      </w:r>
-    </w:p>
-    <w:p>
-      <w:pPr>
-        <w:pStyle w:val="Heading4"/>
-      </w:pPr>
-      <w:r>
-        <w:fldChar w:fldCharType="begin"/>
-      </w:r>
-      <w:r>
-        <w:instrText>xe "UTEST_summary:utest.h"</w:instrText>
-      </w:r>
-      <w:r>
-        <w:fldChar w:fldCharType="end"/>
-      </w:r>
-      <w:r>
-        <w:fldChar w:fldCharType="begin"/>
-      </w:r>
-      <w:r>
-        <w:instrText>xe "utest.h:UTEST_summary"</w:instrText>
-      </w:r>
-      <w:r>
-        <w:fldChar w:fldCharType="end"/>
-      </w:r>
-      <w:proofErr w:type="gramStart"/>
-      <w:r>
-        <w:t>void</w:t>
-      </w:r>
-      <w:proofErr w:type="gramEnd"/>
-      <w:r>
-        <w:t xml:space="preserve"> </w:t>
-      </w:r>
-      <w:proofErr w:type="spellStart"/>
-      <w:r>
-        <w:t>UTEST_summary</w:t>
-      </w:r>
-      <w:proofErr w:type="spellEnd"/>
-      <w:r>
-        <w:t>()</w:t>
-      </w:r>
-    </w:p>
-    <w:p>
-      <w:bookmarkStart w:id="26" w:name="AAAAAAAACQ"/>
-      <w:bookmarkEnd w:id="26"/>
-      <w:r>
-        <w:t xml:space="preserve">This function documents the accumulated results of all test set and their constituent test cases. It has no parameters or return value. </w:t>
-      </w:r>
-      <w:bookmarkStart w:id="27" w:name="AAAAAAAADG"/>
-      <w:bookmarkEnd w:id="27"/>
-    </w:p>
-    <w:p>
-      <w:pPr>
-        <w:ind w:firstLine="360"/>
-        <w:rPr>
-          <w:rFonts w:asciiTheme="majorHAnsi" w:eastAsiaTheme="majorEastAsia" w:hAnsiTheme="majorHAnsi" w:cstheme="majorBidi"/>
-          <w:b/>
-          <w:bCs/>
-          <w:color w:val="365F91" w:themeColor="accent1" w:themeShade="BF"/>
-          <w:sz w:val="28"/>
-          <w:szCs w:val="24"/>
-        </w:rPr>
-      </w:pPr>
-      <w:r>
-        <w:br w:type="page"/>
-      </w:r>
-    </w:p>
-    <w:p>
-      <w:pPr>
-        <w:pStyle w:val="Heading1"/>
-      </w:pPr>
-      <w:r>
-        <w:t>Platform Porting</w:t>
-      </w:r>
-    </w:p>
-    <w:p>
-      <w:pPr>
-        <w:pStyle w:val="Heading2"/>
-      </w:pPr>
-      <w:r>
-        <w:t xml:space="preserve">File: </w:t>
-      </w:r>
-      <w:proofErr w:type="spellStart"/>
-      <w:r>
-        <w:t>utest_config.h</w:t>
-      </w:r>
-      <w:proofErr w:type="spellEnd"/>
-    </w:p>
-    <w:p>
-      <w:pPr>
-        <w:pStyle w:val="Heading4"/>
-      </w:pPr>
-      <w:r>
-        <w:fldChar w:fldCharType="begin"/>
-      </w:r>
-      <w:r>
-        <w:instrText>xe "UTEST_CONFIG_CLOCKS_PER_USEC:utest_config.h"</w:instrText>
-      </w:r>
-      <w:r>
-        <w:fldChar w:fldCharType="end"/>
-      </w:r>
-      <w:r>
-        <w:fldChar w:fldCharType="begin"/>
-      </w:r>
-      <w:r>
-        <w:instrText>xe "utest_config.h:UTEST_CONFIG_CLOCKS_PER_USEC"</w:instrText>
-      </w:r>
-      <w:r>
-        <w:fldChar w:fldCharType="end"/>
-      </w:r>
-      <w:r>
-        <w:t>#define UTEST_CONFIG_CLOCKS_PER_USEC</w:t>
-      </w:r>
-    </w:p>
-    <w:p>
-      <w:r>
-        <w:t xml:space="preserve">This is the platform-specific number of clock ticks returned by the </w:t>
-      </w:r>
-      <w:proofErr w:type="spellStart"/>
-      <w:r>
-        <w:t>time.h</w:t>
-      </w:r>
-      <w:proofErr w:type="spellEnd"/>
-      <w:r>
-        <w:t xml:space="preserve"> </w:t>
-      </w:r>
-      <w:proofErr w:type="gramStart"/>
-      <w:r>
-        <w:t>clock(</w:t>
-      </w:r>
-      <w:proofErr w:type="gramEnd"/>
-      <w:r>
-        <w:t xml:space="preserve">) function. </w:t>
-      </w:r>
-    </w:p>
-    <w:p>
-      <w:pPr>
-        <w:pStyle w:val="Heading4"/>
-      </w:pPr>
-      <w:r>
-        <w:fldChar w:fldCharType="begin"/>
-      </w:r>
-      <w:r>
-        <w:instrText>xe "UTEST_CONFIG_MAX_NUM_SUB_CALLS:utest_config.h"</w:instrText>
-      </w:r>
-      <w:r>
-        <w:fldChar w:fldCharType="end"/>
-      </w:r>
-      <w:r>
-        <w:fldChar w:fldCharType="begin"/>
-      </w:r>
-      <w:r>
-        <w:instrText>xe "utest_config.h:UTEST_CONFIG_MAX_NUM_SUB_CALLS"</w:instrText>
-      </w:r>
-      <w:r>
-        <w:fldChar w:fldCharType="end"/>
-      </w:r>
-      <w:r>
-        <w:t>#define UTEST_CONFIG_MAX_NUM_SUB_CALLS</w:t>
-      </w:r>
-    </w:p>
-    <w:p>
-      <w:r>
-        <w:t xml:space="preserve">This is the maximum allowed number of subroutines that may be called by the unit under test within any single test case. </w:t>
-      </w:r>
-    </w:p>
-    <w:p>
-      <w:pPr>
-        <w:pStyle w:val="Heading4"/>
-      </w:pPr>
-      <w:r>
-        <w:fldChar w:fldCharType="begin"/>
-      </w:r>
-      <w:r>
-        <w:instrText>xe "UTEST_CONFIG_MAX_NUM_TEST_CASES:utest_config.h"</w:instrText>
-      </w:r>
-      <w:r>
-        <w:fldChar w:fldCharType="end"/>
-      </w:r>
-      <w:r>
-        <w:fldChar w:fldCharType="begin"/>
-      </w:r>
-      <w:r>
-        <w:instrText>xe "utest_config.h:UTEST_CONFIG_MAX_NUM_TEST_CASES"</w:instrText>
-      </w:r>
-      <w:r>
-        <w:fldChar w:fldCharType="end"/>
-      </w:r>
-      <w:r>
-        <w:t>#define UTEST_CONFIG_MAX_NUM_TEST_CASES</w:t>
-      </w:r>
-    </w:p>
-    <w:p>
-      <w:r>
-        <w:t xml:space="preserve">This is the maximum allowed total number of test cases (they may be distributed through the individual test sets in any numbers). </w:t>
-      </w:r>
-    </w:p>
-    <w:p>
-      <w:pPr>
-        <w:pStyle w:val="Heading4"/>
-      </w:pPr>
-      <w:r>
-        <w:fldChar w:fldCharType="begin"/>
-      </w:r>
-      <w:r>
-        <w:instrText>xe "UTEST_CONFIG_MAX_NUM_TEST_SETS:utest_config.h"</w:instrText>
-      </w:r>
-      <w:r>
-        <w:fldChar w:fldCharType="end"/>
-      </w:r>
-      <w:r>
-        <w:fldChar w:fldCharType="begin"/>
-      </w:r>
-      <w:r>
-        <w:instrText>xe "utest_config.h:UTEST_CONFIG_MAX_NUM_TEST_SETS"</w:instrText>
-      </w:r>
-      <w:r>
-        <w:fldChar w:fldCharType="end"/>
-      </w:r>
-      <w:r>
-        <w:t>#define UTEST_CONFIG_MAX_NUM_TEST_SETS</w:t>
-      </w:r>
-    </w:p>
-    <w:p>
-      <w:r>
-        <w:t xml:space="preserve">This is the maximum allowed number of test sets. </w:t>
-      </w:r>
-    </w:p>
-    <w:p>
-      <w:pPr>
-        <w:pStyle w:val="Heading4"/>
-      </w:pPr>
-      <w:r>
-        <w:fldChar w:fldCharType="begin"/>
-      </w:r>
-      <w:r>
-        <w:instrText>xe "UTEST_CONFIG_STRING_BUFFER_SIZE:utest_config.h"</w:instrText>
-      </w:r>
-      <w:r>
-        <w:fldChar w:fldCharType="end"/>
-      </w:r>
-      <w:r>
-        <w:fldChar w:fldCharType="begin"/>
-      </w:r>
-      <w:r>
-        <w:instrText>xe "utest_config.h:UTEST_CONFIG_STRING_BUFFER_SIZE"</w:instrText>
-      </w:r>
-      <w:r>
-        <w:fldChar w:fldCharType="end"/>
-      </w:r>
-      <w:r>
-        <w:t>#define UTEST_CONFIG_STRING_BUFFER_SIZE</w:t>
-      </w:r>
-    </w:p>
-    <w:p>
-      <w:r>
-        <w:t xml:space="preserve">This is the maximum allowed size for any single string sent via the </w:t>
-      </w:r>
-      <w:proofErr w:type="spellStart"/>
-      <w:r>
-        <w:rPr>
-          <w:b/>
-          <w:bCs/>
-        </w:rPr>
-        <w:t>utest_</w:t>
-      </w:r>
-      <w:proofErr w:type="gramStart"/>
-      <w:r>
-        <w:rPr>
-          <w:b/>
-          <w:bCs/>
-        </w:rPr>
-        <w:t>puts</w:t>
-      </w:r>
-      <w:proofErr w:type="spellEnd"/>
-      <w:r>
-        <w:rPr>
-          <w:b/>
-          <w:bCs/>
-        </w:rPr>
+        <w:t>UTEST_ref</w:t>
+      </w:r>
+      <w:proofErr w:type="spellEnd"/>
+      <w:r>
         <w:t>(</w:t>
       </w:r>
-      <w:proofErr w:type="gramEnd"/>
-      <w:r>
-        <w:rPr>
-          <w:b/>
-          <w:bCs/>
-        </w:rPr>
-        <w:t>)</w:t>
-      </w:r>
-      <w:r>
-        <w:t xml:space="preserve"> function. </w:t>
-      </w:r>
-    </w:p>
-    <w:p>
-      <w:pPr>
-        <w:pStyle w:val="Heading2"/>
-      </w:pPr>
-      <w:r>
-        <w:t xml:space="preserve">File: </w:t>
-      </w:r>
-      <w:proofErr w:type="spellStart"/>
-      <w:r>
-        <w:t>utest_port.c</w:t>
-      </w:r>
-      <w:proofErr w:type="spellEnd"/>
-    </w:p>
-    <w:p>
-      <w:pPr>
-        <w:pStyle w:val="Heading4"/>
-      </w:pPr>
-      <w:r>
-        <w:fldChar w:fldCharType="begin"/>
-      </w:r>
-      <w:r>
-        <w:instrText>xe "utest_init:utest_port.c"</w:instrText>
-      </w:r>
-      <w:r>
-        <w:fldChar w:fldCharType="end"/>
-      </w:r>
-      <w:r>
-        <w:fldChar w:fldCharType="begin"/>
-      </w:r>
-      <w:r>
-        <w:instrText>xe "utest_port.c:utest_init"</w:instrText>
-      </w:r>
-      <w:r>
-        <w:fldChar w:fldCharType="end"/>
-      </w:r>
-      <w:proofErr w:type="gramStart"/>
-      <w:r>
-        <w:t>void</w:t>
-      </w:r>
-      <w:proofErr w:type="gramEnd"/>
-      <w:r>
-        <w:t xml:space="preserve"> </w:t>
-      </w:r>
-      <w:proofErr w:type="spellStart"/>
-      <w:r>
-        <w:t>utest_init</w:t>
-      </w:r>
-      <w:proofErr w:type="spellEnd"/>
-      <w:r>
-        <w:t xml:space="preserve"> (void )</w:t>
-      </w:r>
-    </w:p>
-    <w:p>
-      <w:bookmarkStart w:id="28" w:name="AAAAAAAAFN"/>
-      <w:bookmarkEnd w:id="28"/>
-      <w:r>
-        <w:t xml:space="preserve">This function is platform-specific and should handle any necessary system hardware and/or peripheral initialization. It takes no parameters and has no return value. </w:t>
-      </w:r>
-    </w:p>
-    <w:p>
-      <w:pPr>
-        <w:pStyle w:val="Heading4"/>
-      </w:pPr>
-      <w:r>
-        <w:fldChar w:fldCharType="begin"/>
-      </w:r>
-      <w:r>
-        <w:instrText>xe "utest_puts:utest_port.c"</w:instrText>
-      </w:r>
-      <w:r>
-        <w:fldChar w:fldCharType="end"/>
-      </w:r>
-      <w:r>
-        <w:fldChar w:fldCharType="begin"/>
-      </w:r>
-      <w:r>
-        <w:instrText>xe "utest_port.c:utest_puts"</w:instrText>
-      </w:r>
-      <w:r>
-        <w:fldChar w:fldCharType="end"/>
-      </w:r>
-      <w:proofErr w:type="gramStart"/>
-      <w:r>
-        <w:t>void</w:t>
-      </w:r>
-      <w:proofErr w:type="gramEnd"/>
-      <w:r>
-        <w:t xml:space="preserve"> </w:t>
-      </w:r>
-      <w:proofErr w:type="spellStart"/>
-      <w:r>
-        <w:t>utest_puts</w:t>
-      </w:r>
-      <w:proofErr w:type="spellEnd"/>
-      <w:r>
-        <w:t xml:space="preserve"> (char * </w:t>
-      </w:r>
-      <w:proofErr w:type="spellStart"/>
-      <w:r>
-        <w:rPr>
-          <w:i w:val="0"/>
-          <w:iCs w:val="0"/>
-        </w:rPr>
-        <w:t>buf</w:t>
-      </w:r>
-      <w:proofErr w:type="spellEnd"/>
-      <w:r>
-        <w:t>)</w:t>
-      </w:r>
-    </w:p>
-    <w:p>
-      <w:bookmarkStart w:id="29" w:name="AAAAAAAAFO"/>
-      <w:bookmarkEnd w:id="29"/>
-      <w:r>
-        <w:t xml:space="preserve">This function is platform-specific and should handle outputting the specified string on the desired test output peripheral. Any other </w:t>
-      </w:r>
-      <w:r>
-        <w:t>occasional</w:t>
-      </w:r>
-      <w:r>
-        <w:t xml:space="preserve"> activities (e.g. watchdog timer) may also be handled here. It has no return value. </w:t>
+      <w:r>
+        <w:t>x)</w:t>
+      </w:r>
+    </w:p>
+    <w:p>
+      <w:bookmarkStart w:id="23" w:name="AAAAAAAACN"/>
+      <w:bookmarkEnd w:id="23"/>
+      <w:r>
+        <w:t xml:space="preserve">This function outputs a reference number that may be associated with the subsequent test assertion. This function is used in building test cases or prequel functions. It has no return value. </w:t>
       </w:r>
     </w:p>
     <w:p>
@@ -3621,6 +3233,7 @@
         <w:jc w:val="both"/>
       </w:pPr>
       <w:r>
+        <w:lastRenderedPageBreak/>
         <w:t>Parameters:</w:t>
       </w:r>
     </w:p>
@@ -3660,15 +3273,13 @@
             <w:tcW w:w="1837" w:type="dxa"/>
           </w:tcPr>
           <w:p>
-            <w:proofErr w:type="spellStart"/>
             <w:r>
               <w:rPr>
                 <w:i/>
                 <w:iCs/>
               </w:rPr>
-              <w:t>buf</w:t>
-            </w:r>
-            <w:proofErr w:type="spellEnd"/>
+              <w:t>x</w:t>
+            </w:r>
             <w:r>
               <w:t xml:space="preserve"> </w:t>
             </w:r>
@@ -3680,6 +3291,549 @@
           </w:tcPr>
           <w:p>
             <w:r>
+              <w:t xml:space="preserve">The numeric requirement reference to output </w:t>
+            </w:r>
+          </w:p>
+        </w:tc>
+      </w:tr>
+    </w:tbl>
+    <w:bookmarkStart w:id="24" w:name="AAAAAAAACP"/>
+    <w:bookmarkEnd w:id="24"/>
+    <w:p>
+      <w:pPr>
+        <w:pStyle w:val="Heading4"/>
+      </w:pPr>
+      <w:r>
+        <w:fldChar w:fldCharType="begin"/>
+      </w:r>
+      <w:r>
+        <w:instrText>xe "UTEST_benchmark:utest.h"</w:instrText>
+      </w:r>
+      <w:r>
+        <w:fldChar w:fldCharType="end"/>
+      </w:r>
+      <w:r>
+        <w:fldChar w:fldCharType="begin"/>
+      </w:r>
+      <w:r>
+        <w:instrText>xe "utest.h:UTEST_benchmark"</w:instrText>
+      </w:r>
+      <w:r>
+        <w:fldChar w:fldCharType="end"/>
+      </w:r>
+      <w:proofErr w:type="gramStart"/>
+      <w:r>
+        <w:t>void</w:t>
+      </w:r>
+      <w:proofErr w:type="gramEnd"/>
+      <w:r>
+        <w:t xml:space="preserve"> </w:t>
+      </w:r>
+      <w:proofErr w:type="spellStart"/>
+      <w:r>
+        <w:t>UTEST_benchmark</w:t>
+      </w:r>
+      <w:proofErr w:type="spellEnd"/>
+      <w:r>
+        <w:t>()</w:t>
+      </w:r>
+    </w:p>
+    <w:p>
+      <w:bookmarkStart w:id="25" w:name="AAAAAAAACC"/>
+      <w:bookmarkEnd w:id="25"/>
+      <w:r>
+        <w:t xml:space="preserve">This function document the execution time of the </w:t>
+      </w:r>
+      <w:proofErr w:type="spellStart"/>
+      <w:r>
+        <w:t>preceeding</w:t>
+      </w:r>
+      <w:proofErr w:type="spellEnd"/>
+      <w:r>
+        <w:t xml:space="preserve"> FUT. It has no parameters or return value. </w:t>
+      </w:r>
+    </w:p>
+    <w:p>
+      <w:pPr>
+        <w:pStyle w:val="Heading4"/>
+      </w:pPr>
+      <w:r>
+        <w:fldChar w:fldCharType="begin"/>
+      </w:r>
+      <w:r>
+        <w:instrText>xe "UTEST_summary:utest.h"</w:instrText>
+      </w:r>
+      <w:r>
+        <w:fldChar w:fldCharType="end"/>
+      </w:r>
+      <w:r>
+        <w:fldChar w:fldCharType="begin"/>
+      </w:r>
+      <w:r>
+        <w:instrText>xe "utest.h:UTEST_summary"</w:instrText>
+      </w:r>
+      <w:r>
+        <w:fldChar w:fldCharType="end"/>
+      </w:r>
+      <w:proofErr w:type="gramStart"/>
+      <w:r>
+        <w:t>void</w:t>
+      </w:r>
+      <w:proofErr w:type="gramEnd"/>
+      <w:r>
+        <w:t xml:space="preserve"> </w:t>
+      </w:r>
+      <w:proofErr w:type="spellStart"/>
+      <w:r>
+        <w:t>UTEST_summary</w:t>
+      </w:r>
+      <w:proofErr w:type="spellEnd"/>
+      <w:r>
+        <w:t>()</w:t>
+      </w:r>
+    </w:p>
+    <w:p>
+      <w:bookmarkStart w:id="26" w:name="AAAAAAAACQ"/>
+      <w:bookmarkEnd w:id="26"/>
+      <w:r>
+        <w:t xml:space="preserve">This function documents the accumulated results of all test set and their constituent test cases. It has no parameters or return value. </w:t>
+      </w:r>
+      <w:bookmarkStart w:id="27" w:name="AAAAAAAADG"/>
+      <w:bookmarkEnd w:id="27"/>
+    </w:p>
+    <w:p>
+      <w:pPr>
+        <w:ind w:firstLine="360"/>
+        <w:rPr>
+          <w:rFonts w:asciiTheme="majorHAnsi" w:eastAsiaTheme="majorEastAsia" w:hAnsiTheme="majorHAnsi" w:cstheme="majorBidi"/>
+          <w:b/>
+          <w:bCs/>
+          <w:color w:val="365F91" w:themeColor="accent1" w:themeShade="BF"/>
+          <w:sz w:val="28"/>
+          <w:szCs w:val="24"/>
+        </w:rPr>
+      </w:pPr>
+      <w:r>
+        <w:br w:type="page"/>
+      </w:r>
+    </w:p>
+    <w:p>
+      <w:pPr>
+        <w:pStyle w:val="Heading1"/>
+      </w:pPr>
+      <w:r>
+        <w:lastRenderedPageBreak/>
+        <w:t>Platform Porting</w:t>
+      </w:r>
+    </w:p>
+    <w:p>
+      <w:pPr>
+        <w:pStyle w:val="Heading2"/>
+      </w:pPr>
+      <w:r>
+        <w:t xml:space="preserve">File: </w:t>
+      </w:r>
+      <w:proofErr w:type="spellStart"/>
+      <w:r>
+        <w:t>utest_config.h</w:t>
+      </w:r>
+      <w:proofErr w:type="spellEnd"/>
+    </w:p>
+    <w:p>
+      <w:pPr>
+        <w:pStyle w:val="Heading4"/>
+      </w:pPr>
+      <w:r>
+        <w:fldChar w:fldCharType="begin"/>
+      </w:r>
+      <w:r>
+        <w:instrText>xe "UTEST_CONFIG_CLOCKS_PER_USEC:utest_config.h"</w:instrText>
+      </w:r>
+      <w:r>
+        <w:fldChar w:fldCharType="end"/>
+      </w:r>
+      <w:r>
+        <w:fldChar w:fldCharType="begin"/>
+      </w:r>
+      <w:r>
+        <w:instrText>xe "utest_config.h:UTEST_CONFIG_CLOCKS_PER_USEC"</w:instrText>
+      </w:r>
+      <w:r>
+        <w:fldChar w:fldCharType="end"/>
+      </w:r>
+      <w:r>
+        <w:t>#define UTEST_CONFIG_CLOCKS_PER_USEC</w:t>
+      </w:r>
+    </w:p>
+    <w:p>
+      <w:r>
+        <w:t xml:space="preserve">This is the platform-specific number of clock ticks returned by the </w:t>
+      </w:r>
+      <w:proofErr w:type="spellStart"/>
+      <w:r>
+        <w:t>time.h</w:t>
+      </w:r>
+      <w:proofErr w:type="spellEnd"/>
+      <w:r>
+        <w:t xml:space="preserve"> </w:t>
+      </w:r>
+      <w:proofErr w:type="gramStart"/>
+      <w:r>
+        <w:t>clock(</w:t>
+      </w:r>
+      <w:proofErr w:type="gramEnd"/>
+      <w:r>
+        <w:t xml:space="preserve">) function. </w:t>
+      </w:r>
+    </w:p>
+    <w:p>
+      <w:pPr>
+        <w:pStyle w:val="Heading4"/>
+      </w:pPr>
+      <w:r>
+        <w:fldChar w:fldCharType="begin"/>
+      </w:r>
+      <w:r>
+        <w:instrText>xe "UTEST_CONFIG_MAX_NUM_SUB_CALLS:utest_config.h"</w:instrText>
+      </w:r>
+      <w:r>
+        <w:fldChar w:fldCharType="end"/>
+      </w:r>
+      <w:r>
+        <w:fldChar w:fldCharType="begin"/>
+      </w:r>
+      <w:r>
+        <w:instrText>xe "utest_config.h:UTEST_CONFIG_MAX_NUM_SUB_CALLS"</w:instrText>
+      </w:r>
+      <w:r>
+        <w:fldChar w:fldCharType="end"/>
+      </w:r>
+      <w:r>
+        <w:t>#define UTEST_CONFIG_MAX_NUM_SUB_CALLS</w:t>
+      </w:r>
+    </w:p>
+    <w:p>
+      <w:r>
+        <w:t xml:space="preserve">This is the maximum allowed number of subroutines that may be called by the unit under test within any single test case. </w:t>
+      </w:r>
+    </w:p>
+    <w:p>
+      <w:pPr>
+        <w:pStyle w:val="Heading4"/>
+      </w:pPr>
+      <w:r>
+        <w:fldChar w:fldCharType="begin"/>
+      </w:r>
+      <w:r>
+        <w:instrText>xe "UTEST_CONFIG_MAX_NUM_TEST_CASES:utest_config.h"</w:instrText>
+      </w:r>
+      <w:r>
+        <w:fldChar w:fldCharType="end"/>
+      </w:r>
+      <w:r>
+        <w:fldChar w:fldCharType="begin"/>
+      </w:r>
+      <w:r>
+        <w:instrText>xe "utest_config.h:UTEST_CONFIG_MAX_NUM_TEST_CASES"</w:instrText>
+      </w:r>
+      <w:r>
+        <w:fldChar w:fldCharType="end"/>
+      </w:r>
+      <w:r>
+        <w:t>#define UTEST_CONFIG_MAX_NUM_TEST_CASES</w:t>
+      </w:r>
+    </w:p>
+    <w:p>
+      <w:r>
+        <w:t xml:space="preserve">This is the maximum allowed total number of test cases (they may be distributed through the individual test sets in any numbers). </w:t>
+      </w:r>
+    </w:p>
+    <w:p>
+      <w:pPr>
+        <w:pStyle w:val="Heading4"/>
+      </w:pPr>
+      <w:r>
+        <w:fldChar w:fldCharType="begin"/>
+      </w:r>
+      <w:r>
+        <w:instrText>xe "UTEST_CONFIG_MAX_NUM_TEST_SETS:utest_config.h"</w:instrText>
+      </w:r>
+      <w:r>
+        <w:fldChar w:fldCharType="end"/>
+      </w:r>
+      <w:r>
+        <w:fldChar w:fldCharType="begin"/>
+      </w:r>
+      <w:r>
+        <w:instrText>xe "utest_config.h:UTEST_CONFIG_MAX_NUM_TEST_SETS"</w:instrText>
+      </w:r>
+      <w:r>
+        <w:fldChar w:fldCharType="end"/>
+      </w:r>
+      <w:r>
+        <w:t>#define UTEST_CONFIG_MAX_NUM_TEST_SETS</w:t>
+      </w:r>
+    </w:p>
+    <w:p>
+      <w:r>
+        <w:t xml:space="preserve">This is the maximum allowed number of test sets. </w:t>
+      </w:r>
+    </w:p>
+    <w:p>
+      <w:pPr>
+        <w:pStyle w:val="Heading4"/>
+      </w:pPr>
+      <w:r>
+        <w:fldChar w:fldCharType="begin"/>
+      </w:r>
+      <w:r>
+        <w:instrText>xe "UTEST_CONFIG_STRING_BUFFER_SIZE:utest_config.h"</w:instrText>
+      </w:r>
+      <w:r>
+        <w:fldChar w:fldCharType="end"/>
+      </w:r>
+      <w:r>
+        <w:fldChar w:fldCharType="begin"/>
+      </w:r>
+      <w:r>
+        <w:instrText>xe "utest_config.h:UTEST_CONFIG_STRING_BUFFER_SIZE"</w:instrText>
+      </w:r>
+      <w:r>
+        <w:fldChar w:fldCharType="end"/>
+      </w:r>
+      <w:r>
+        <w:t>#define UTEST_CONFIG_STRING_BUFFER_SIZE</w:t>
+      </w:r>
+    </w:p>
+    <w:p>
+      <w:r>
+        <w:t xml:space="preserve">This is the maximum allowed size for any single string sent via the </w:t>
+      </w:r>
+      <w:proofErr w:type="spellStart"/>
+      <w:r>
+        <w:rPr>
+          <w:b/>
+          <w:bCs/>
+        </w:rPr>
+        <w:t>utest_</w:t>
+      </w:r>
+      <w:proofErr w:type="gramStart"/>
+      <w:r>
+        <w:rPr>
+          <w:b/>
+          <w:bCs/>
+        </w:rPr>
+        <w:t>puts</w:t>
+      </w:r>
+      <w:proofErr w:type="spellEnd"/>
+      <w:r>
+        <w:rPr>
+          <w:b/>
+          <w:bCs/>
+        </w:rPr>
+        <w:t>(</w:t>
+      </w:r>
+      <w:proofErr w:type="gramEnd"/>
+      <w:r>
+        <w:rPr>
+          <w:b/>
+          <w:bCs/>
+        </w:rPr>
+        <w:t>)</w:t>
+      </w:r>
+      <w:r>
+        <w:t xml:space="preserve"> function. </w:t>
+      </w:r>
+    </w:p>
+    <w:p>
+      <w:pPr>
+        <w:pStyle w:val="Heading2"/>
+      </w:pPr>
+      <w:r>
+        <w:t xml:space="preserve">File: </w:t>
+      </w:r>
+      <w:proofErr w:type="spellStart"/>
+      <w:r>
+        <w:t>utest_port.c</w:t>
+      </w:r>
+      <w:proofErr w:type="spellEnd"/>
+    </w:p>
+    <w:p>
+      <w:pPr>
+        <w:pStyle w:val="Heading4"/>
+      </w:pPr>
+      <w:r>
+        <w:fldChar w:fldCharType="begin"/>
+      </w:r>
+      <w:r>
+        <w:instrText>xe "utest_init:utest_port.c"</w:instrText>
+      </w:r>
+      <w:r>
+        <w:fldChar w:fldCharType="end"/>
+      </w:r>
+      <w:r>
+        <w:fldChar w:fldCharType="begin"/>
+      </w:r>
+      <w:r>
+        <w:instrText>xe "utest_port.c:utest_init"</w:instrText>
+      </w:r>
+      <w:r>
+        <w:fldChar w:fldCharType="end"/>
+      </w:r>
+      <w:proofErr w:type="gramStart"/>
+      <w:r>
+        <w:t>void</w:t>
+      </w:r>
+      <w:proofErr w:type="gramEnd"/>
+      <w:r>
+        <w:t xml:space="preserve"> </w:t>
+      </w:r>
+      <w:proofErr w:type="spellStart"/>
+      <w:r>
+        <w:t>utest_init</w:t>
+      </w:r>
+      <w:proofErr w:type="spellEnd"/>
+      <w:r>
+        <w:t xml:space="preserve"> (void )</w:t>
+      </w:r>
+    </w:p>
+    <w:p>
+      <w:bookmarkStart w:id="28" w:name="AAAAAAAAFN"/>
+      <w:bookmarkEnd w:id="28"/>
+      <w:r>
+        <w:t xml:space="preserve">This function is platform-specific and should handle any necessary system hardware and/or peripheral initialization. It takes no parameters and has no return value. </w:t>
+      </w:r>
+    </w:p>
+    <w:p>
+      <w:pPr>
+        <w:pStyle w:val="Heading4"/>
+      </w:pPr>
+      <w:r>
+        <w:fldChar w:fldCharType="begin"/>
+      </w:r>
+      <w:r>
+        <w:instrText>xe "utest_puts:utest_port.c"</w:instrText>
+      </w:r>
+      <w:r>
+        <w:fldChar w:fldCharType="end"/>
+      </w:r>
+      <w:r>
+        <w:fldChar w:fldCharType="begin"/>
+      </w:r>
+      <w:r>
+        <w:instrText>xe "utest_port.c:utest_puts"</w:instrText>
+      </w:r>
+      <w:r>
+        <w:fldChar w:fldCharType="end"/>
+      </w:r>
+      <w:proofErr w:type="gramStart"/>
+      <w:r>
+        <w:t>void</w:t>
+      </w:r>
+      <w:proofErr w:type="gramEnd"/>
+      <w:r>
+        <w:t xml:space="preserve"> </w:t>
+      </w:r>
+      <w:proofErr w:type="spellStart"/>
+      <w:r>
+        <w:t>utest_puts</w:t>
+      </w:r>
+      <w:proofErr w:type="spellEnd"/>
+      <w:r>
+        <w:t xml:space="preserve"> (char * </w:t>
+      </w:r>
+      <w:proofErr w:type="spellStart"/>
+      <w:r>
+        <w:rPr>
+          <w:i w:val="0"/>
+          <w:iCs w:val="0"/>
+        </w:rPr>
+        <w:t>buf</w:t>
+      </w:r>
+      <w:proofErr w:type="spellEnd"/>
+      <w:r>
+        <w:t>)</w:t>
+      </w:r>
+    </w:p>
+    <w:p>
+      <w:bookmarkStart w:id="29" w:name="AAAAAAAAFO"/>
+      <w:bookmarkEnd w:id="29"/>
+      <w:r>
+        <w:t xml:space="preserve">This function is platform-specific and should handle outputting the specified string on the desired test output peripheral. Any other </w:t>
+      </w:r>
+      <w:r>
+        <w:t>occasional</w:t>
+      </w:r>
+      <w:r>
+        <w:t xml:space="preserve"> activities (e.g. watchdog timer) may also be handled here. It has no return value. </w:t>
+      </w:r>
+    </w:p>
+    <w:p>
+      <w:pPr>
+        <w:pStyle w:val="Heading5"/>
+        <w:ind w:left="360"/>
+        <w:jc w:val="both"/>
+      </w:pPr>
+      <w:r>
+        <w:t>Parameters:</w:t>
+      </w:r>
+    </w:p>
+    <w:tbl>
+      <w:tblPr>
+        <w:tblW w:w="0" w:type="auto"/>
+        <w:tblInd w:w="534" w:type="dxa"/>
+        <w:tblBorders>
+          <w:top w:val="single" w:sz="4" w:space="0" w:color="808080"/>
+          <w:left w:val="single" w:sz="4" w:space="0" w:color="808080"/>
+          <w:bottom w:val="single" w:sz="4" w:space="0" w:color="808080"/>
+          <w:right w:val="single" w:sz="4" w:space="0" w:color="808080"/>
+          <w:insideH w:val="single" w:sz="4" w:space="0" w:color="808080"/>
+          <w:insideV w:val="single" w:sz="4" w:space="0" w:color="808080"/>
+        </w:tblBorders>
+        <w:tblLayout w:type="fixed"/>
+        <w:tblLook w:val="0000"/>
+      </w:tblPr>
+      <w:tblGrid>
+        <w:gridCol w:w="798"/>
+        <w:gridCol w:w="1837"/>
+        <w:gridCol w:w="5687"/>
+      </w:tblGrid>
+      <w:tr>
+        <w:tc>
+          <w:tcPr>
+            <w:tcW w:w="798" w:type="dxa"/>
+          </w:tcPr>
+          <w:p>
+            <w:r>
+              <w:t>in</w:t>
+            </w:r>
+          </w:p>
+        </w:tc>
+        <w:tc>
+          <w:tcPr>
+            <w:tcW w:w="1837" w:type="dxa"/>
+          </w:tcPr>
+          <w:p>
+            <w:proofErr w:type="spellStart"/>
+            <w:r>
+              <w:rPr>
+                <w:i/>
+                <w:iCs/>
+              </w:rPr>
+              <w:t>buf</w:t>
+            </w:r>
+            <w:proofErr w:type="spellEnd"/>
+            <w:r>
+              <w:t xml:space="preserve"> </w:t>
+            </w:r>
+          </w:p>
+        </w:tc>
+        <w:tc>
+          <w:tcPr>
+            <w:tcW w:w="5687" w:type="dxa"/>
+          </w:tcPr>
+          <w:p>
+            <w:r>
               <w:t xml:space="preserve">A pointer to a null-terminated character array </w:t>
             </w:r>
           </w:p>
@@ -3700,6 +3854,7 @@
         <w:pStyle w:val="Heading1"/>
       </w:pPr>
       <w:r>
+        <w:lastRenderedPageBreak/>
         <w:t>Example</w:t>
       </w:r>
     </w:p>
@@ -4582,6 +4737,7 @@
         <w:pStyle w:val="Quote"/>
       </w:pPr>
       <w:r>
+        <w:lastRenderedPageBreak/>
         <w:t>{</w:t>
       </w:r>
     </w:p>
@@ -5964,6 +6120,7 @@
         <w:pStyle w:val="Quote"/>
       </w:pPr>
       <w:r>
+        <w:lastRenderedPageBreak/>
         <w:tab/>
       </w:r>
       <w:proofErr w:type="spellStart"/>
@@ -7048,6 +7205,7 @@
         <w:pStyle w:val="Quote"/>
       </w:pPr>
       <w:r>
+        <w:lastRenderedPageBreak/>
         <w:t xml:space="preserve">  Result: _PASS_</w:t>
       </w:r>
     </w:p>
@@ -7706,6 +7864,7 @@
         <w:pStyle w:val="Quote"/>
       </w:pPr>
       <w:r>
+        <w:lastRenderedPageBreak/>
         <w:t xml:space="preserve">    + Calling UUT </w:t>
       </w:r>
       <w:proofErr w:type="spellStart"/>
@@ -8289,6 +8448,7 @@
         <w:pStyle w:val="Quote"/>
       </w:pPr>
       <w:r>
+        <w:lastRenderedPageBreak/>
         <w:t xml:space="preserve">    &gt; Let </w:t>
       </w:r>
       <w:proofErr w:type="spellStart"/>
@@ -8976,6 +9136,7 @@
         <w:pStyle w:val="Quote"/>
       </w:pPr>
       <w:r>
+        <w:lastRenderedPageBreak/>
         <w:t xml:space="preserve">    Reference: 102</w:t>
       </w:r>
     </w:p>
@@ -12272,7 +12433,7 @@
 </file>
 
 <file path=customXml/itemProps1.xml><?xml version="1.0" encoding="utf-8"?>
-<ds:datastoreItem xmlns:ds="http://schemas.openxmlformats.org/officeDocument/2006/customXml" ds:itemID="{0A3F52C5-EAD4-4BF7-A591-A4A87EE49ACC}">
+<ds:datastoreItem xmlns:ds="http://schemas.openxmlformats.org/officeDocument/2006/customXml" ds:itemID="{062675B3-8090-4BFE-96FF-1F945F65A264}">
   <ds:schemaRefs>
     <ds:schemaRef ds:uri="http://schemas.openxmlformats.org/officeDocument/2006/bibliography"/>
   </ds:schemaRefs>

</xml_diff>